<commit_message>
:hammer: How to Run fix :hammer:
</commit_message>
<xml_diff>
--- a/public/Phase/Part-III/How To Run.docx
+++ b/public/Phase/Part-III/How To Run.docx
@@ -215,7 +215,25 @@
         <w:t>.txt</w:t>
       </w:r>
       <w:r>
-        <w:t xml:space="preserve"> file and </w:t>
+        <w:t xml:space="preserve"> file</w:t>
+      </w:r>
+      <w:r>
+        <w:t xml:space="preserve">, </w:t>
+      </w:r>
+      <w:r>
+        <w:rPr>
+          <w:b/>
+          <w:bCs/>
+          <w:i/>
+          <w:iCs/>
+        </w:rPr>
+        <w:t>Paragraph.txt</w:t>
+      </w:r>
+      <w:r>
+        <w:t xml:space="preserve"> file</w:t>
+      </w:r>
+      <w:r>
+        <w:t xml:space="preserve"> and </w:t>
       </w:r>
       <w:r>
         <w:rPr>
@@ -380,6 +398,9 @@
         <w:br/>
       </w:r>
       <w:r>
+        <w:rPr>
+          <w:noProof/>
+        </w:rPr>
         <w:drawing>
           <wp:inline distT="0" distB="0" distL="0" distR="0" wp14:anchorId="2644FF9F" wp14:editId="0F2CDE8A">
             <wp:extent cx="5681133" cy="3192780"/>
@@ -520,6 +541,9 @@
         <w:br/>
       </w:r>
       <w:r>
+        <w:rPr>
+          <w:noProof/>
+        </w:rPr>
         <w:drawing>
           <wp:inline distT="0" distB="0" distL="0" distR="0" wp14:anchorId="3D591E14" wp14:editId="2341DB65">
             <wp:extent cx="2410820" cy="2641600"/>

</xml_diff>